<commit_message>
Changes related to posts
</commit_message>
<xml_diff>
--- a/Requirements/ToDOs_Aprilend.docx
+++ b/Requirements/ToDOs_Aprilend.docx
@@ -150,37 +150,49 @@
         <w:t>Events from all cities if current city doesn’t have enough events</w:t>
       </w:r>
     </w:p>
-    <w:p/>
-    <w:p>
-      <w:r>
-        <w:t>Issues with landing page:</w:t>
-      </w:r>
-    </w:p>
-    <w:p>
-      <w:pPr>
-        <w:pStyle w:val="ListParagraph"/>
-        <w:numPr>
-          <w:ilvl w:val="0"/>
-          <w:numId w:val="3"/>
-        </w:numPr>
-      </w:pPr>
-      <w:r>
-        <w:t>The alignment in mobile version</w:t>
-      </w:r>
-    </w:p>
-    <w:p>
-      <w:pPr>
-        <w:pStyle w:val="ListParagraph"/>
-        <w:numPr>
-          <w:ilvl w:val="0"/>
-          <w:numId w:val="3"/>
-        </w:numPr>
-      </w:pPr>
-      <w:r>
-        <w:t>The alignment when event size is only 1. It must center</w:t>
+    <w:p>
+      <w:pPr>
+        <w:pStyle w:val="ListParagraph"/>
+        <w:numPr>
+          <w:ilvl w:val="0"/>
+          <w:numId w:val="1"/>
+        </w:numPr>
+      </w:pPr>
+      <w:r>
+        <w:t>Take from Anupam the order of posts fix</w:t>
       </w:r>
       <w:bookmarkStart w:id="0" w:name="_GoBack"/>
       <w:bookmarkEnd w:id="0"/>
+    </w:p>
+    <w:p/>
+    <w:p>
+      <w:r>
+        <w:t>Issues with landing page:</w:t>
+      </w:r>
+    </w:p>
+    <w:p>
+      <w:pPr>
+        <w:pStyle w:val="ListParagraph"/>
+        <w:numPr>
+          <w:ilvl w:val="0"/>
+          <w:numId w:val="3"/>
+        </w:numPr>
+      </w:pPr>
+      <w:r>
+        <w:t>The alignment in mobile version</w:t>
+      </w:r>
+    </w:p>
+    <w:p>
+      <w:pPr>
+        <w:pStyle w:val="ListParagraph"/>
+        <w:numPr>
+          <w:ilvl w:val="0"/>
+          <w:numId w:val="3"/>
+        </w:numPr>
+      </w:pPr>
+      <w:r>
+        <w:t>The alignment when event size is only 1. It must center</w:t>
+      </w:r>
     </w:p>
     <w:p/>
     <w:p/>

</xml_diff>

<commit_message>
New changes related to session and also profile changes
</commit_message>
<xml_diff>
--- a/Requirements/ToDOs_Aprilend.docx
+++ b/Requirements/ToDOs_Aprilend.docx
@@ -160,6 +160,18 @@
       </w:pPr>
       <w:r>
         <w:t>Take from Anupam the order of posts fix</w:t>
+      </w:r>
+    </w:p>
+    <w:p>
+      <w:pPr>
+        <w:pStyle w:val="ListParagraph"/>
+        <w:numPr>
+          <w:ilvl w:val="0"/>
+          <w:numId w:val="1"/>
+        </w:numPr>
+      </w:pPr>
+      <w:r>
+        <w:t>See if all the contribution can come in separate lines</w:t>
       </w:r>
       <w:bookmarkStart w:id="0" w:name="_GoBack"/>
       <w:bookmarkEnd w:id="0"/>

</xml_diff>